<commit_message>
Actualizacion de Prog01001 y primera version de Taller01001
</commit_message>
<xml_diff>
--- a/Actividades/Prog01001/Prog01001.docx
+++ b/Actividades/Prog01001/Prog01001.docx
@@ -214,7 +214,6 @@
         <w:t xml:space="preserve"> y pasar a un </w:t>
       </w:r>
       <w:hyperlink r:id="rId14" w:tooltip="Framework" w:history="1">
-        <w:proofErr w:type="spellStart"/>
         <w:r>
           <w:rPr>
             <w:rStyle w:val="Hipervnculo"/>
@@ -225,7 +224,6 @@
           </w:rPr>
           <w:t>framework</w:t>
         </w:r>
-        <w:proofErr w:type="spellEnd"/>
       </w:hyperlink>
       <w:r>
         <w:rPr>
@@ -335,9 +333,24 @@
       </w:hyperlink>
       <w:r>
         <w:rPr>
-          <w:rFonts w:ascii="Times New Roman" w:hAnsi="Times New Roman" w:cs="Times New Roman"/>
-        </w:rPr>
-        <w:t xml:space="preserve"> que se considera una evolución de </w:t>
+          <w:rStyle w:val="Hipervnculo"/>
+          <w:rFonts w:ascii="Times New Roman" w:hAnsi="Times New Roman" w:cs="Times New Roman"/>
+          <w:color w:val="auto"/>
+          <w:u w:val="none"/>
+        </w:rPr>
+        <w:t>, característica que podemos aprovechar enormemente ya que la aplicación que vamos a desarrollar se basa en una realidad en la que se presentan una gran cantidad de objetos, por lo tanto tener las herramientas que nos brinda este lenguaje con respecto a la programación orientada a objetos va a facilitar la realización de la aplicación.</w:t>
+      </w:r>
+      <w:r>
+        <w:rPr>
+          <w:rFonts w:ascii="Times New Roman" w:hAnsi="Times New Roman" w:cs="Times New Roman"/>
+        </w:rPr>
+        <w:t xml:space="preserve"> S</w:t>
+      </w:r>
+      <w:r>
+        <w:rPr>
+          <w:rFonts w:ascii="Times New Roman" w:hAnsi="Times New Roman" w:cs="Times New Roman"/>
+        </w:rPr>
+        <w:t xml:space="preserve">e considera una evolución de </w:t>
       </w:r>
       <w:hyperlink r:id="rId19" w:tooltip="Visual Basic" w:history="1">
         <w:r>
@@ -357,7 +370,6 @@
         <w:t xml:space="preserve"> implementada sobre el </w:t>
       </w:r>
       <w:hyperlink r:id="rId20" w:tooltip="Microsoft .NET" w:history="1">
-        <w:proofErr w:type="spellStart"/>
         <w:r>
           <w:rPr>
             <w:rStyle w:val="Hipervnculo"/>
@@ -365,9 +377,34 @@
             <w:color w:val="auto"/>
             <w:u w:val="none"/>
           </w:rPr>
-          <w:t>framework</w:t>
-        </w:r>
-        <w:proofErr w:type="spellEnd"/>
+          <w:t>framework .NET</w:t>
+        </w:r>
+      </w:hyperlink>
+      <w:r>
+        <w:rPr>
+          <w:rFonts w:ascii="Times New Roman" w:hAnsi="Times New Roman" w:cs="Times New Roman"/>
+        </w:rPr>
+        <w:t xml:space="preserve">, la cual brinda nuevas características como el control estructurado de excepciones, la programación orientada a objetos, o los Genéricos, </w:t>
+      </w:r>
+      <w:r>
+        <w:rPr>
+          <w:rFonts w:ascii="Times New Roman" w:hAnsi="Times New Roman" w:cs="Times New Roman"/>
+        </w:rPr>
+        <w:t>facilitando así el desarrollo de aplicaciones más avanzadas</w:t>
+      </w:r>
+      <w:r>
+        <w:rPr>
+          <w:rFonts w:ascii="Times New Roman" w:hAnsi="Times New Roman" w:cs="Times New Roman"/>
+        </w:rPr>
+        <w:t xml:space="preserve"> con herramientas modernas</w:t>
+      </w:r>
+      <w:r>
+        <w:rPr>
+          <w:rFonts w:ascii="Times New Roman" w:hAnsi="Times New Roman" w:cs="Times New Roman"/>
+        </w:rPr>
+        <w:t xml:space="preserve">. La gran mayoría de programadores de VB.NET utilizan el </w:t>
+      </w:r>
+      <w:hyperlink r:id="rId21" w:tooltip="Entorno de desarrollo integrado" w:history="1">
         <w:r>
           <w:rPr>
             <w:rStyle w:val="Hipervnculo"/>
@@ -375,34 +412,16 @@
             <w:color w:val="auto"/>
             <w:u w:val="none"/>
           </w:rPr>
-          <w:t xml:space="preserve"> .NET</w:t>
-        </w:r>
-      </w:hyperlink>
-      <w:r>
-        <w:rPr>
-          <w:rFonts w:ascii="Times New Roman" w:hAnsi="Times New Roman" w:cs="Times New Roman"/>
-        </w:rPr>
-        <w:t xml:space="preserve">, la cual brinda nuevas características como el control estructurado de excepciones, la programación orientada a objetos, o los Genéricos, </w:t>
-      </w:r>
-      <w:r>
-        <w:rPr>
-          <w:rFonts w:ascii="Times New Roman" w:hAnsi="Times New Roman" w:cs="Times New Roman"/>
-        </w:rPr>
-        <w:t>facilitando así el desarrollo de aplicaciones más avanzadas</w:t>
-      </w:r>
-      <w:r>
-        <w:rPr>
-          <w:rFonts w:ascii="Times New Roman" w:hAnsi="Times New Roman" w:cs="Times New Roman"/>
-        </w:rPr>
-        <w:t xml:space="preserve"> con herramientas modernas</w:t>
-      </w:r>
-      <w:r>
-        <w:rPr>
-          <w:rFonts w:ascii="Times New Roman" w:hAnsi="Times New Roman" w:cs="Times New Roman"/>
-        </w:rPr>
-        <w:t xml:space="preserve">. La gran mayoría de programadores de VB.NET utilizan el </w:t>
-      </w:r>
-      <w:hyperlink r:id="rId21" w:tooltip="Entorno de desarrollo integrado" w:history="1">
+          <w:t>entorno de desarrollo integrado</w:t>
+        </w:r>
+      </w:hyperlink>
+      <w:r>
+        <w:rPr>
+          <w:rFonts w:ascii="Times New Roman" w:hAnsi="Times New Roman" w:cs="Times New Roman"/>
+        </w:rPr>
+        <w:t xml:space="preserve"> </w:t>
+      </w:r>
+      <w:hyperlink r:id="rId22" w:tooltip="Microsoft Visual Studio" w:history="1">
         <w:r>
           <w:rPr>
             <w:rStyle w:val="Hipervnculo"/>
@@ -410,16 +429,148 @@
             <w:color w:val="auto"/>
             <w:u w:val="none"/>
           </w:rPr>
-          <w:t>entorno de desarrollo integrado</w:t>
-        </w:r>
-      </w:hyperlink>
-      <w:r>
-        <w:rPr>
-          <w:rFonts w:ascii="Times New Roman" w:hAnsi="Times New Roman" w:cs="Times New Roman"/>
-        </w:rPr>
-        <w:t xml:space="preserve"> </w:t>
-      </w:r>
-      <w:hyperlink r:id="rId22" w:tooltip="Microsoft Visual Studio" w:history="1">
+          <w:t>Microsoft Visual Studio</w:t>
+        </w:r>
+      </w:hyperlink>
+      <w:r>
+        <w:rPr>
+          <w:rStyle w:val="Hipervnculo"/>
+          <w:rFonts w:ascii="Times New Roman" w:hAnsi="Times New Roman" w:cs="Times New Roman"/>
+          <w:color w:val="auto"/>
+          <w:u w:val="none"/>
+        </w:rPr>
+        <w:t>,</w:t>
+      </w:r>
+      <w:r>
+        <w:rPr>
+          <w:rFonts w:ascii="Times New Roman" w:hAnsi="Times New Roman" w:cs="Times New Roman"/>
+        </w:rPr>
+        <w:t xml:space="preserve"> en alguna de sus versiones,</w:t>
+      </w:r>
+      <w:r>
+        <w:rPr>
+          <w:rFonts w:ascii="Times New Roman" w:hAnsi="Times New Roman" w:cs="Times New Roman"/>
+        </w:rPr>
+        <w:t xml:space="preserve"> el cual es uno de los mejores IDE para este lenguaje ya que posee funciones como:</w:t>
+      </w:r>
+    </w:p>
+    <w:p>
+      <w:pPr>
+        <w:rPr>
+          <w:rFonts w:ascii="Times New Roman" w:hAnsi="Times New Roman" w:cs="Times New Roman"/>
+        </w:rPr>
+      </w:pPr>
+      <w:r>
+        <w:rPr>
+          <w:rStyle w:val="Textoennegrita"/>
+          <w:rFonts w:ascii="Times New Roman" w:hAnsi="Times New Roman" w:cs="Times New Roman"/>
+        </w:rPr>
+        <w:t>Team Foundation</w:t>
+      </w:r>
+      <w:r>
+        <w:rPr>
+          <w:rFonts w:ascii="Times New Roman" w:hAnsi="Times New Roman" w:cs="Times New Roman"/>
+        </w:rPr>
+        <w:t>:</w:t>
+      </w:r>
+      <w:r>
+        <w:rPr>
+          <w:rFonts w:ascii="Times New Roman" w:hAnsi="Times New Roman" w:cs="Times New Roman"/>
+        </w:rPr>
+        <w:t xml:space="preserve"> un componente que forma parte integral de Windows también compatible con la compilación y ejecución de las aplicaciones futuras, así como con Servicios Web XML. Con el objetivo de proporcionar un entorno que se pueda entender la programación orientada a objetos, proporcionar un entorno de ejecución de código que pueda reducir lo máximo posible la implementación de software y los conflictos de las versiones, ofrecer un entorno de ejecución de código que incentive la ejecución segura del mismo y también de la creación por terceras personas, ofrecer al programador una experiencia entre tipos de aplicaciones muy diferentes como en la web o </w:t>
+      </w:r>
+      <w:r>
+        <w:rPr>
+          <w:rFonts w:ascii="Times New Roman" w:hAnsi="Times New Roman" w:cs="Times New Roman"/>
+        </w:rPr>
+        <w:t>Windows</w:t>
+      </w:r>
+      <w:r>
+        <w:rPr>
+          <w:rFonts w:ascii="Times New Roman" w:hAnsi="Times New Roman" w:cs="Times New Roman"/>
+        </w:rPr>
+        <w:t>.</w:t>
+      </w:r>
+    </w:p>
+    <w:p>
+      <w:pPr>
+        <w:rPr>
+          <w:rFonts w:ascii="Times New Roman" w:hAnsi="Times New Roman" w:cs="Times New Roman"/>
+        </w:rPr>
+      </w:pPr>
+      <w:r>
+        <w:rPr>
+          <w:rStyle w:val="Textoennegrita"/>
+          <w:rFonts w:ascii="Times New Roman" w:hAnsi="Times New Roman" w:cs="Times New Roman"/>
+        </w:rPr>
+        <w:t>Windows Presentation Foundation</w:t>
+      </w:r>
+      <w:r>
+        <w:rPr>
+          <w:rFonts w:ascii="Times New Roman" w:hAnsi="Times New Roman" w:cs="Times New Roman"/>
+        </w:rPr>
+        <w:t>: tecnología la cual es un conjunto de tipos .NET Framework que se pueden utilizar para crear la visualización de aplicaciones cliente de Windows. WPF está compuesto de características como el lenguaje de marcado de aplicaciones extensible el cual tenemos a XAML.</w:t>
+      </w:r>
+    </w:p>
+    <w:p>
+      <w:pPr>
+        <w:rPr>
+          <w:rFonts w:ascii="Times New Roman" w:hAnsi="Times New Roman" w:cs="Times New Roman"/>
+        </w:rPr>
+      </w:pPr>
+      <w:r>
+        <w:rPr>
+          <w:rStyle w:val="Textoennegrita"/>
+          <w:rFonts w:ascii="Times New Roman" w:hAnsi="Times New Roman" w:cs="Times New Roman"/>
+        </w:rPr>
+        <w:t>Formularios Windows Forms</w:t>
+      </w:r>
+      <w:r>
+        <w:rPr>
+          <w:rFonts w:ascii="Times New Roman" w:hAnsi="Times New Roman" w:cs="Times New Roman"/>
+        </w:rPr>
+        <w:t>, con los cuales se puede desarrollar aplicaciones gráficamente buenas y fáciles de implementar y actualizar. Además, las aplicaciones de formularios Windows Forms pueden tener acceso a los recursos en el equipo local de una manera más segura que las aplicaciones tradicionales basadas en Windows.</w:t>
+      </w:r>
+    </w:p>
+    <w:p>
+      <w:pPr>
+        <w:rPr>
+          <w:rFonts w:ascii="Times New Roman" w:hAnsi="Times New Roman" w:cs="Times New Roman"/>
+        </w:rPr>
+      </w:pPr>
+      <w:r>
+        <w:rPr>
+          <w:rStyle w:val="Textoennegrita"/>
+          <w:rFonts w:ascii="Times New Roman" w:hAnsi="Times New Roman" w:cs="Times New Roman"/>
+        </w:rPr>
+        <w:t>ASP.NET:</w:t>
+      </w:r>
+      <w:r>
+        <w:rPr>
+          <w:rFonts w:ascii="Times New Roman" w:hAnsi="Times New Roman" w:cs="Times New Roman"/>
+        </w:rPr>
+        <w:t xml:space="preserve"> se genera en las clases de programación en .NET Framework y proporciona un modelo de aplicación web y un conjunto de controles y una infraestructura que hace que la compilación de aplicaciones web resulte más sencilla.</w:t>
+      </w:r>
+    </w:p>
+    <w:p>
+      <w:pPr>
+        <w:rPr>
+          <w:rFonts w:ascii="Times New Roman" w:hAnsi="Times New Roman" w:cs="Times New Roman"/>
+        </w:rPr>
+      </w:pPr>
+      <w:r>
+        <w:rPr>
+          <w:rFonts w:ascii="Times New Roman" w:hAnsi="Times New Roman" w:cs="Times New Roman"/>
+        </w:rPr>
+        <w:t>A</w:t>
+      </w:r>
+      <w:r>
+        <w:rPr>
+          <w:rFonts w:ascii="Times New Roman" w:hAnsi="Times New Roman" w:cs="Times New Roman"/>
+        </w:rPr>
+        <w:t xml:space="preserve">unque existen otras alternativas, como </w:t>
+      </w:r>
+      <w:hyperlink r:id="rId23" w:tooltip="SharpDevelop" w:history="1">
         <w:r>
           <w:rPr>
             <w:rStyle w:val="Hipervnculo"/>
@@ -427,25 +578,272 @@
             <w:color w:val="auto"/>
             <w:u w:val="none"/>
           </w:rPr>
-          <w:t>Microsoft Visual Studio</w:t>
-        </w:r>
-      </w:hyperlink>
-      <w:r>
-        <w:rPr>
-          <w:rFonts w:ascii="Times New Roman" w:hAnsi="Times New Roman" w:cs="Times New Roman"/>
-        </w:rPr>
-        <w:t xml:space="preserve"> en alguna de sus versiones, aunque existen otras alternativas, como </w:t>
-      </w:r>
-      <w:hyperlink r:id="rId23" w:tooltip="SharpDevelop" w:history="1">
-        <w:proofErr w:type="spellStart"/>
+          <w:t>SharpDevelop</w:t>
+        </w:r>
+      </w:hyperlink>
+      <w:r>
+        <w:rPr>
+          <w:rFonts w:ascii="Times New Roman" w:hAnsi="Times New Roman" w:cs="Times New Roman"/>
+        </w:rPr>
+        <w:t xml:space="preserve"> (que además es libre, lo que es una ventaja en cuanto a presupuesto)</w:t>
+      </w:r>
+      <w:r>
+        <w:rPr>
+          <w:rFonts w:ascii="Times New Roman" w:hAnsi="Times New Roman" w:cs="Times New Roman"/>
+        </w:rPr>
+        <w:t>, sus características principales son</w:t>
+      </w:r>
+    </w:p>
+    <w:p>
+      <w:pPr>
+        <w:pStyle w:val="Prrafodelista"/>
+        <w:numPr>
+          <w:ilvl w:val="0"/>
+          <w:numId w:val="4"/>
+        </w:numPr>
+        <w:rPr>
+          <w:rFonts w:ascii="Times New Roman" w:hAnsi="Times New Roman" w:cs="Times New Roman"/>
+        </w:rPr>
+      </w:pPr>
+      <w:r>
+        <w:rPr>
+          <w:rFonts w:ascii="Times New Roman" w:hAnsi="Times New Roman" w:cs="Times New Roman"/>
+        </w:rPr>
+        <w:t xml:space="preserve">Incorpora un diseñador de </w:t>
+      </w:r>
+      <w:hyperlink r:id="rId24" w:tooltip="Windows Forms" w:history="1">
         <w:r>
           <w:rPr>
             <w:rStyle w:val="Hipervnculo"/>
             <w:rFonts w:ascii="Times New Roman" w:hAnsi="Times New Roman" w:cs="Times New Roman"/>
-            <w:color w:val="auto"/>
-            <w:u w:val="none"/>
-          </w:rPr>
-          <w:t>SharpDevelop</w:t>
+          </w:rPr>
+          <w:t>Windows Forms</w:t>
+        </w:r>
+      </w:hyperlink>
+      <w:r>
+        <w:rPr>
+          <w:rFonts w:ascii="Times New Roman" w:hAnsi="Times New Roman" w:cs="Times New Roman"/>
+        </w:rPr>
+        <w:t xml:space="preserve"> </w:t>
+      </w:r>
+    </w:p>
+    <w:p>
+      <w:pPr>
+        <w:pStyle w:val="Prrafodelista"/>
+        <w:numPr>
+          <w:ilvl w:val="0"/>
+          <w:numId w:val="4"/>
+        </w:numPr>
+        <w:rPr>
+          <w:rFonts w:ascii="Times New Roman" w:hAnsi="Times New Roman" w:cs="Times New Roman"/>
+        </w:rPr>
+      </w:pPr>
+      <w:r>
+        <w:rPr>
+          <w:rFonts w:ascii="Times New Roman" w:hAnsi="Times New Roman" w:cs="Times New Roman"/>
+        </w:rPr>
+        <w:t xml:space="preserve">Completado de código. Soporta el uso de la combinación de teclas </w:t>
+      </w:r>
+      <w:proofErr w:type="spellStart"/>
+      <w:r>
+        <w:rPr>
+          <w:rFonts w:ascii="Times New Roman" w:hAnsi="Times New Roman" w:cs="Times New Roman"/>
+        </w:rPr>
+        <w:t>Ctrl</w:t>
+      </w:r>
+      <w:proofErr w:type="spellEnd"/>
+      <w:r>
+        <w:rPr>
+          <w:rFonts w:ascii="Times New Roman" w:hAnsi="Times New Roman" w:cs="Times New Roman"/>
+        </w:rPr>
+        <w:t xml:space="preserve"> + Espacio </w:t>
+      </w:r>
+    </w:p>
+    <w:p>
+      <w:pPr>
+        <w:pStyle w:val="Prrafodelista"/>
+        <w:numPr>
+          <w:ilvl w:val="0"/>
+          <w:numId w:val="4"/>
+        </w:numPr>
+        <w:rPr>
+          <w:rFonts w:ascii="Times New Roman" w:hAnsi="Times New Roman" w:cs="Times New Roman"/>
+        </w:rPr>
+      </w:pPr>
+      <w:r>
+        <w:rPr>
+          <w:rFonts w:ascii="Times New Roman" w:hAnsi="Times New Roman" w:cs="Times New Roman"/>
+        </w:rPr>
+        <w:t xml:space="preserve">Depurador incorporado </w:t>
+      </w:r>
+    </w:p>
+    <w:p>
+      <w:pPr>
+        <w:pStyle w:val="Prrafodelista"/>
+        <w:numPr>
+          <w:ilvl w:val="0"/>
+          <w:numId w:val="4"/>
+        </w:numPr>
+        <w:rPr>
+          <w:rFonts w:ascii="Times New Roman" w:hAnsi="Times New Roman" w:cs="Times New Roman"/>
+        </w:rPr>
+      </w:pPr>
+      <w:r>
+        <w:rPr>
+          <w:rFonts w:ascii="Times New Roman" w:hAnsi="Times New Roman" w:cs="Times New Roman"/>
+        </w:rPr>
+        <w:t xml:space="preserve">Herramientas para "Ir a Definición", "Encontrar referencias" y "renombrado" </w:t>
+      </w:r>
+    </w:p>
+    <w:p>
+      <w:pPr>
+        <w:pStyle w:val="Prrafodelista"/>
+        <w:numPr>
+          <w:ilvl w:val="0"/>
+          <w:numId w:val="4"/>
+        </w:numPr>
+        <w:rPr>
+          <w:rFonts w:ascii="Times New Roman" w:hAnsi="Times New Roman" w:cs="Times New Roman"/>
+        </w:rPr>
+      </w:pPr>
+      <w:r>
+        <w:rPr>
+          <w:rFonts w:ascii="Times New Roman" w:hAnsi="Times New Roman" w:cs="Times New Roman"/>
+        </w:rPr>
+        <w:t xml:space="preserve">Títulos para títulos y para depuración </w:t>
+      </w:r>
+    </w:p>
+    <w:p>
+      <w:pPr>
+        <w:pStyle w:val="Prrafodelista"/>
+        <w:numPr>
+          <w:ilvl w:val="0"/>
+          <w:numId w:val="4"/>
+        </w:numPr>
+        <w:rPr>
+          <w:rFonts w:ascii="Times New Roman" w:hAnsi="Times New Roman" w:cs="Times New Roman"/>
+        </w:rPr>
+      </w:pPr>
+      <w:r>
+        <w:rPr>
+          <w:rFonts w:ascii="Times New Roman" w:hAnsi="Times New Roman" w:cs="Times New Roman"/>
+        </w:rPr>
+        <w:t xml:space="preserve">Conversor bidireccional entre C# y Visual Basic .NET, y unidireccional hacia </w:t>
+      </w:r>
+      <w:proofErr w:type="spellStart"/>
+      <w:r>
+        <w:rPr>
+          <w:rFonts w:ascii="Times New Roman" w:hAnsi="Times New Roman" w:cs="Times New Roman"/>
+        </w:rPr>
+        <w:t>Boo</w:t>
+      </w:r>
+      <w:proofErr w:type="spellEnd"/>
+      <w:r>
+        <w:rPr>
+          <w:rFonts w:ascii="Times New Roman" w:hAnsi="Times New Roman" w:cs="Times New Roman"/>
+        </w:rPr>
+        <w:t xml:space="preserve"> </w:t>
+      </w:r>
+    </w:p>
+    <w:p>
+      <w:pPr>
+        <w:pStyle w:val="Prrafodelista"/>
+        <w:numPr>
+          <w:ilvl w:val="0"/>
+          <w:numId w:val="4"/>
+        </w:numPr>
+        <w:rPr>
+          <w:rFonts w:ascii="Times New Roman" w:hAnsi="Times New Roman" w:cs="Times New Roman"/>
+        </w:rPr>
+      </w:pPr>
+      <w:r>
+        <w:rPr>
+          <w:rFonts w:ascii="Times New Roman" w:hAnsi="Times New Roman" w:cs="Times New Roman"/>
+        </w:rPr>
+        <w:t xml:space="preserve">Escrito enteramente en C# </w:t>
+      </w:r>
+    </w:p>
+    <w:p>
+      <w:pPr>
+        <w:pStyle w:val="Prrafodelista"/>
+        <w:numPr>
+          <w:ilvl w:val="0"/>
+          <w:numId w:val="4"/>
+        </w:numPr>
+        <w:rPr>
+          <w:rFonts w:ascii="Times New Roman" w:hAnsi="Times New Roman" w:cs="Times New Roman"/>
+        </w:rPr>
+      </w:pPr>
+      <w:r>
+        <w:rPr>
+          <w:rFonts w:ascii="Times New Roman" w:hAnsi="Times New Roman" w:cs="Times New Roman"/>
+        </w:rPr>
+        <w:t>Compilación de código directamente dentro del entorno de desarrollo integrado</w:t>
+      </w:r>
+      <w:r>
+        <w:rPr>
+          <w:rFonts w:ascii="Times New Roman" w:hAnsi="Times New Roman" w:cs="Times New Roman"/>
+        </w:rPr>
+        <w:t>.</w:t>
+      </w:r>
+    </w:p>
+    <w:p>
+      <w:pPr>
+        <w:pStyle w:val="Prrafodelista"/>
+        <w:numPr>
+          <w:ilvl w:val="0"/>
+          <w:numId w:val="4"/>
+        </w:numPr>
+        <w:rPr>
+          <w:rFonts w:ascii="Times New Roman" w:hAnsi="Times New Roman" w:cs="Times New Roman"/>
+        </w:rPr>
+      </w:pPr>
+      <w:r>
+        <w:rPr>
+          <w:rFonts w:ascii="Times New Roman" w:hAnsi="Times New Roman" w:cs="Times New Roman"/>
+        </w:rPr>
+        <w:t xml:space="preserve">Complementos para </w:t>
+      </w:r>
+      <w:proofErr w:type="spellStart"/>
+      <w:r>
+        <w:rPr>
+          <w:rFonts w:ascii="Times New Roman" w:hAnsi="Times New Roman" w:cs="Times New Roman"/>
+        </w:rPr>
+        <w:t>ILAsm</w:t>
+      </w:r>
+      <w:proofErr w:type="spellEnd"/>
+      <w:r>
+        <w:rPr>
+          <w:rFonts w:ascii="Times New Roman" w:hAnsi="Times New Roman" w:cs="Times New Roman"/>
+        </w:rPr>
+        <w:t xml:space="preserve"> y C++ </w:t>
+      </w:r>
+    </w:p>
+    <w:p>
+      <w:pPr>
+        <w:pStyle w:val="Prrafodelista"/>
+        <w:numPr>
+          <w:ilvl w:val="0"/>
+          <w:numId w:val="4"/>
+        </w:numPr>
+        <w:rPr>
+          <w:rFonts w:ascii="Times New Roman" w:hAnsi="Times New Roman" w:cs="Times New Roman"/>
+        </w:rPr>
+      </w:pPr>
+      <w:r>
+        <w:rPr>
+          <w:rFonts w:ascii="Times New Roman" w:hAnsi="Times New Roman" w:cs="Times New Roman"/>
+        </w:rPr>
+        <w:t xml:space="preserve">Integración con herramientas de pruebas unitarias </w:t>
+      </w:r>
+      <w:hyperlink r:id="rId25" w:tooltip="NUnit" w:history="1">
+        <w:proofErr w:type="spellStart"/>
+        <w:r>
+          <w:rPr>
+            <w:rStyle w:val="Hipervnculo"/>
+            <w:rFonts w:ascii="Times New Roman" w:hAnsi="Times New Roman" w:cs="Times New Roman"/>
+          </w:rPr>
+          <w:t>NUnit</w:t>
         </w:r>
         <w:proofErr w:type="spellEnd"/>
       </w:hyperlink>
@@ -453,20 +851,24 @@
         <w:rPr>
           <w:rFonts w:ascii="Times New Roman" w:hAnsi="Times New Roman" w:cs="Times New Roman"/>
         </w:rPr>
-        <w:t xml:space="preserve"> (que además es libre, lo que es una ventaja en cuanto a presupuesto).</w:t>
-      </w:r>
-    </w:p>
-    <w:p>
-      <w:pPr>
-        <w:rPr>
-          <w:rFonts w:ascii="Times New Roman" w:hAnsi="Times New Roman" w:cs="Times New Roman"/>
-        </w:rPr>
-      </w:pPr>
-      <w:r>
-        <w:rPr>
-          <w:rFonts w:ascii="Times New Roman" w:hAnsi="Times New Roman" w:cs="Times New Roman"/>
-        </w:rPr>
-        <w:t>Las ventajas de este lenguaje con respecto a su antecesor son:</w:t>
+        <w:t xml:space="preserve"> y </w:t>
+      </w:r>
+      <w:hyperlink r:id="rId26" w:tooltip="MbUnit (aún no redactado)" w:history="1">
+        <w:proofErr w:type="spellStart"/>
+        <w:r>
+          <w:rPr>
+            <w:rStyle w:val="Hipervnculo"/>
+            <w:rFonts w:ascii="Times New Roman" w:hAnsi="Times New Roman" w:cs="Times New Roman"/>
+          </w:rPr>
+          <w:t>MbUnit</w:t>
+        </w:r>
+        <w:proofErr w:type="spellEnd"/>
+      </w:hyperlink>
+      <w:r>
+        <w:rPr>
+          <w:rFonts w:ascii="Times New Roman" w:hAnsi="Times New Roman" w:cs="Times New Roman"/>
+        </w:rPr>
+        <w:t xml:space="preserve"> </w:t>
       </w:r>
     </w:p>
     <w:p>
@@ -474,6 +876,307 @@
         <w:pStyle w:val="Prrafodelista"/>
         <w:numPr>
           <w:ilvl w:val="0"/>
+          <w:numId w:val="4"/>
+        </w:numPr>
+        <w:rPr>
+          <w:rFonts w:ascii="Times New Roman" w:hAnsi="Times New Roman" w:cs="Times New Roman"/>
+        </w:rPr>
+      </w:pPr>
+      <w:r>
+        <w:rPr>
+          <w:rFonts w:ascii="Times New Roman" w:hAnsi="Times New Roman" w:cs="Times New Roman"/>
+        </w:rPr>
+        <w:lastRenderedPageBreak/>
+        <w:t xml:space="preserve">Analizador para ensamblado </w:t>
+      </w:r>
+      <w:hyperlink r:id="rId27" w:tooltip="FxCop" w:history="1">
+        <w:proofErr w:type="spellStart"/>
+        <w:r>
+          <w:rPr>
+            <w:rStyle w:val="Hipervnculo"/>
+            <w:rFonts w:ascii="Times New Roman" w:hAnsi="Times New Roman" w:cs="Times New Roman"/>
+          </w:rPr>
+          <w:t>FxCop</w:t>
+        </w:r>
+        <w:proofErr w:type="spellEnd"/>
+      </w:hyperlink>
+      <w:r>
+        <w:rPr>
+          <w:rFonts w:ascii="Times New Roman" w:hAnsi="Times New Roman" w:cs="Times New Roman"/>
+        </w:rPr>
+        <w:t xml:space="preserve"> </w:t>
+      </w:r>
+    </w:p>
+    <w:p>
+      <w:pPr>
+        <w:pStyle w:val="Prrafodelista"/>
+        <w:numPr>
+          <w:ilvl w:val="0"/>
+          <w:numId w:val="4"/>
+        </w:numPr>
+        <w:rPr>
+          <w:rFonts w:ascii="Times New Roman" w:hAnsi="Times New Roman" w:cs="Times New Roman"/>
+        </w:rPr>
+      </w:pPr>
+      <w:r>
+        <w:rPr>
+          <w:rFonts w:ascii="Times New Roman" w:hAnsi="Times New Roman" w:cs="Times New Roman"/>
+        </w:rPr>
+        <w:t>Pre visualización</w:t>
+      </w:r>
+      <w:r>
+        <w:rPr>
+          <w:rFonts w:ascii="Times New Roman" w:hAnsi="Times New Roman" w:cs="Times New Roman"/>
+        </w:rPr>
+        <w:t xml:space="preserve"> de documentación </w:t>
+      </w:r>
+      <w:hyperlink r:id="rId28" w:tooltip="XML" w:history="1">
+        <w:r>
+          <w:rPr>
+            <w:rStyle w:val="Hipervnculo"/>
+            <w:rFonts w:ascii="Times New Roman" w:hAnsi="Times New Roman" w:cs="Times New Roman"/>
+          </w:rPr>
+          <w:t>XML</w:t>
+        </w:r>
+      </w:hyperlink>
+      <w:r>
+        <w:rPr>
+          <w:rFonts w:ascii="Times New Roman" w:hAnsi="Times New Roman" w:cs="Times New Roman"/>
+        </w:rPr>
+        <w:t xml:space="preserve"> </w:t>
+      </w:r>
+    </w:p>
+    <w:p>
+      <w:pPr>
+        <w:pStyle w:val="Prrafodelista"/>
+        <w:numPr>
+          <w:ilvl w:val="0"/>
+          <w:numId w:val="4"/>
+        </w:numPr>
+        <w:rPr>
+          <w:rFonts w:ascii="Times New Roman" w:hAnsi="Times New Roman" w:cs="Times New Roman"/>
+        </w:rPr>
+      </w:pPr>
+      <w:r>
+        <w:rPr>
+          <w:rFonts w:ascii="Times New Roman" w:hAnsi="Times New Roman" w:cs="Times New Roman"/>
+        </w:rPr>
+        <w:t xml:space="preserve">Gran integración con plantillas a la hora de añadir o crear ficheros, proyectos o compiladores </w:t>
+      </w:r>
+    </w:p>
+    <w:p>
+      <w:pPr>
+        <w:pStyle w:val="Prrafodelista"/>
+        <w:numPr>
+          <w:ilvl w:val="0"/>
+          <w:numId w:val="4"/>
+        </w:numPr>
+        <w:rPr>
+          <w:rFonts w:ascii="Times New Roman" w:hAnsi="Times New Roman" w:cs="Times New Roman"/>
+        </w:rPr>
+      </w:pPr>
+      <w:r>
+        <w:rPr>
+          <w:rFonts w:ascii="Times New Roman" w:hAnsi="Times New Roman" w:cs="Times New Roman"/>
+        </w:rPr>
+        <w:t xml:space="preserve">Escritura de código </w:t>
+      </w:r>
+      <w:hyperlink r:id="rId29" w:tooltip="C Sharp" w:history="1">
+        <w:r>
+          <w:rPr>
+            <w:rStyle w:val="Hipervnculo"/>
+            <w:rFonts w:ascii="Times New Roman" w:hAnsi="Times New Roman" w:cs="Times New Roman"/>
+          </w:rPr>
+          <w:t>C#</w:t>
+        </w:r>
+      </w:hyperlink>
+      <w:r>
+        <w:rPr>
+          <w:rFonts w:ascii="Times New Roman" w:hAnsi="Times New Roman" w:cs="Times New Roman"/>
+        </w:rPr>
+        <w:t xml:space="preserve">, </w:t>
+      </w:r>
+      <w:hyperlink r:id="rId30" w:tooltip="ASP.NET" w:history="1">
+        <w:r>
+          <w:rPr>
+            <w:rStyle w:val="Hipervnculo"/>
+            <w:rFonts w:ascii="Times New Roman" w:hAnsi="Times New Roman" w:cs="Times New Roman"/>
+          </w:rPr>
+          <w:t>ASP.NET</w:t>
+        </w:r>
+      </w:hyperlink>
+      <w:r>
+        <w:rPr>
+          <w:rFonts w:ascii="Times New Roman" w:hAnsi="Times New Roman" w:cs="Times New Roman"/>
+        </w:rPr>
+        <w:t xml:space="preserve">, </w:t>
+      </w:r>
+      <w:hyperlink r:id="rId31" w:tooltip="ADO.NET" w:history="1">
+        <w:r>
+          <w:rPr>
+            <w:rStyle w:val="Hipervnculo"/>
+            <w:rFonts w:ascii="Times New Roman" w:hAnsi="Times New Roman" w:cs="Times New Roman"/>
+          </w:rPr>
+          <w:t>ADO.NET</w:t>
+        </w:r>
+      </w:hyperlink>
+      <w:r>
+        <w:rPr>
+          <w:rFonts w:ascii="Times New Roman" w:hAnsi="Times New Roman" w:cs="Times New Roman"/>
+        </w:rPr>
+        <w:t xml:space="preserve">, </w:t>
+      </w:r>
+      <w:hyperlink r:id="rId32" w:tooltip="XML" w:history="1">
+        <w:r>
+          <w:rPr>
+            <w:rStyle w:val="Hipervnculo"/>
+            <w:rFonts w:ascii="Times New Roman" w:hAnsi="Times New Roman" w:cs="Times New Roman"/>
+          </w:rPr>
+          <w:t>XML</w:t>
+        </w:r>
+      </w:hyperlink>
+      <w:r>
+        <w:rPr>
+          <w:rFonts w:ascii="Times New Roman" w:hAnsi="Times New Roman" w:cs="Times New Roman"/>
+        </w:rPr>
+        <w:t xml:space="preserve"> y </w:t>
+      </w:r>
+      <w:hyperlink r:id="rId33" w:tooltip="HTML" w:history="1">
+        <w:r>
+          <w:rPr>
+            <w:rStyle w:val="Hipervnculo"/>
+            <w:rFonts w:ascii="Times New Roman" w:hAnsi="Times New Roman" w:cs="Times New Roman"/>
+          </w:rPr>
+          <w:t>HTML</w:t>
+        </w:r>
+      </w:hyperlink>
+      <w:r>
+        <w:rPr>
+          <w:rFonts w:ascii="Times New Roman" w:hAnsi="Times New Roman" w:cs="Times New Roman"/>
+        </w:rPr>
+        <w:t xml:space="preserve"> </w:t>
+      </w:r>
+    </w:p>
+    <w:p>
+      <w:pPr>
+        <w:pStyle w:val="Prrafodelista"/>
+        <w:numPr>
+          <w:ilvl w:val="0"/>
+          <w:numId w:val="4"/>
+        </w:numPr>
+        <w:rPr>
+          <w:rFonts w:ascii="Times New Roman" w:hAnsi="Times New Roman" w:cs="Times New Roman"/>
+        </w:rPr>
+      </w:pPr>
+      <w:r>
+        <w:rPr>
+          <w:rFonts w:ascii="Times New Roman" w:hAnsi="Times New Roman" w:cs="Times New Roman"/>
+        </w:rPr>
+        <w:t xml:space="preserve">Coloreado de sintaxis para los lenguajes C#, HTML, ASP, ASP.NET, VBScript, Visual Basic .NET, y XML </w:t>
+      </w:r>
+    </w:p>
+    <w:p>
+      <w:pPr>
+        <w:pStyle w:val="Prrafodelista"/>
+        <w:numPr>
+          <w:ilvl w:val="0"/>
+          <w:numId w:val="4"/>
+        </w:numPr>
+        <w:rPr>
+          <w:rFonts w:ascii="Times New Roman" w:hAnsi="Times New Roman" w:cs="Times New Roman"/>
+        </w:rPr>
+      </w:pPr>
+      <w:r>
+        <w:rPr>
+          <w:rFonts w:ascii="Times New Roman" w:hAnsi="Times New Roman" w:cs="Times New Roman"/>
+        </w:rPr>
+        <w:t xml:space="preserve">Llaves inteligentes en la escritura de código </w:t>
+      </w:r>
+    </w:p>
+    <w:p>
+      <w:pPr>
+        <w:pStyle w:val="Prrafodelista"/>
+        <w:numPr>
+          <w:ilvl w:val="0"/>
+          <w:numId w:val="4"/>
+        </w:numPr>
+        <w:rPr>
+          <w:rFonts w:ascii="Times New Roman" w:hAnsi="Times New Roman" w:cs="Times New Roman"/>
+        </w:rPr>
+      </w:pPr>
+      <w:r>
+        <w:rPr>
+          <w:rFonts w:ascii="Times New Roman" w:hAnsi="Times New Roman" w:cs="Times New Roman"/>
+        </w:rPr>
+        <w:t xml:space="preserve">Gestión de marcadores (favoritos) </w:t>
+      </w:r>
+    </w:p>
+    <w:p>
+      <w:pPr>
+        <w:pStyle w:val="Prrafodelista"/>
+        <w:numPr>
+          <w:ilvl w:val="0"/>
+          <w:numId w:val="4"/>
+        </w:numPr>
+        <w:rPr>
+          <w:rFonts w:ascii="Times New Roman" w:hAnsi="Times New Roman" w:cs="Times New Roman"/>
+        </w:rPr>
+      </w:pPr>
+      <w:r>
+        <w:rPr>
+          <w:rFonts w:ascii="Times New Roman" w:hAnsi="Times New Roman" w:cs="Times New Roman"/>
+        </w:rPr>
+        <w:t xml:space="preserve">Soporte para plantillas de código </w:t>
+      </w:r>
+    </w:p>
+    <w:p>
+      <w:pPr>
+        <w:pStyle w:val="Prrafodelista"/>
+        <w:numPr>
+          <w:ilvl w:val="0"/>
+          <w:numId w:val="4"/>
+        </w:numPr>
+        <w:rPr>
+          <w:rFonts w:ascii="Times New Roman" w:hAnsi="Times New Roman" w:cs="Times New Roman"/>
+        </w:rPr>
+      </w:pPr>
+      <w:r>
+        <w:rPr>
+          <w:rFonts w:ascii="Times New Roman" w:hAnsi="Times New Roman" w:cs="Times New Roman"/>
+        </w:rPr>
+        <w:t>Extensible</w:t>
+      </w:r>
+      <w:r>
+        <w:rPr>
+          <w:rFonts w:ascii="Times New Roman" w:hAnsi="Times New Roman" w:cs="Times New Roman"/>
+        </w:rPr>
+        <w:t xml:space="preserve"> mediante herramientas externas, o complementos</w:t>
+      </w:r>
+    </w:p>
+    <w:p>
+      <w:pPr>
+        <w:rPr>
+          <w:rFonts w:ascii="Times New Roman" w:hAnsi="Times New Roman" w:cs="Times New Roman"/>
+        </w:rPr>
+      </w:pPr>
+      <w:r>
+        <w:rPr>
+          <w:rFonts w:ascii="Times New Roman" w:hAnsi="Times New Roman" w:cs="Times New Roman"/>
+        </w:rPr>
+        <w:t>Las ventajas</w:t>
+      </w:r>
+      <w:r>
+        <w:rPr>
+          <w:rFonts w:ascii="Times New Roman" w:hAnsi="Times New Roman" w:cs="Times New Roman"/>
+        </w:rPr>
+        <w:t xml:space="preserve"> principales que Visual Basic.Net tiene con respecto a otros lenguajes son:</w:t>
+      </w:r>
+    </w:p>
+    <w:p>
+      <w:pPr>
+        <w:pStyle w:val="Prrafodelista"/>
+        <w:numPr>
+          <w:ilvl w:val="0"/>
           <w:numId w:val="2"/>
         </w:numPr>
         <w:rPr>
@@ -596,7 +1299,7 @@
         </w:rPr>
         <w:t xml:space="preserve">Posee una </w:t>
       </w:r>
-      <w:hyperlink r:id="rId24" w:tooltip="Curva de aprendizaje" w:history="1">
+      <w:hyperlink r:id="rId34" w:tooltip="Curva de aprendizaje" w:history="1">
         <w:r>
           <w:rPr>
             <w:rFonts w:ascii="Times New Roman" w:eastAsia="Times New Roman" w:hAnsi="Times New Roman" w:cs="Times New Roman"/>
@@ -652,7 +1355,7 @@
         </w:rPr>
         <w:t xml:space="preserve">Permite usar con facilidad la plataforma de los sistemas Windows, dado que tiene acceso prácticamente total a la </w:t>
       </w:r>
-      <w:hyperlink r:id="rId25" w:tooltip="API" w:history="1">
+      <w:hyperlink r:id="rId35" w:tooltip="API" w:history="1">
         <w:r>
           <w:rPr>
             <w:rFonts w:ascii="Times New Roman" w:eastAsia="Times New Roman" w:hAnsi="Times New Roman" w:cs="Times New Roman"/>
@@ -760,7 +1463,7 @@
         </w:rPr>
         <w:t>.</w:t>
       </w:r>
-      <w:hyperlink r:id="rId26" w:anchor="cite_note-7" w:history="1">
+      <w:hyperlink r:id="rId36" w:anchor="cite_note-7" w:history="1">
         <w:r>
           <w:rPr>
             <w:rFonts w:ascii="Times New Roman" w:eastAsia="Times New Roman" w:hAnsi="Times New Roman" w:cs="Times New Roman"/>
@@ -797,7 +1500,7 @@
         </w:rPr>
         <w:t xml:space="preserve">Tiene acceso a la </w:t>
       </w:r>
-      <w:hyperlink r:id="rId27" w:tooltip="API" w:history="1">
+      <w:hyperlink r:id="rId37" w:tooltip="API" w:history="1">
         <w:r>
           <w:rPr>
             <w:rFonts w:ascii="Times New Roman" w:eastAsia="Times New Roman" w:hAnsi="Times New Roman" w:cs="Times New Roman"/>
@@ -845,7 +1548,7 @@
         </w:rPr>
         <w:t xml:space="preserve"> 1.1.</w:t>
       </w:r>
-      <w:hyperlink r:id="rId28" w:anchor="cite_note-8" w:history="1">
+      <w:hyperlink r:id="rId38" w:anchor="cite_note-8" w:history="1">
         <w:r>
           <w:rPr>
             <w:rFonts w:ascii="Times New Roman" w:eastAsia="Times New Roman" w:hAnsi="Times New Roman" w:cs="Times New Roman"/>
@@ -882,7 +1585,7 @@
         </w:rPr>
         <w:t xml:space="preserve">Existe una versión, </w:t>
       </w:r>
-      <w:hyperlink r:id="rId29" w:tooltip="VBA" w:history="1">
+      <w:hyperlink r:id="rId39" w:tooltip="VBA" w:history="1">
         <w:r>
           <w:rPr>
             <w:rFonts w:ascii="Times New Roman" w:eastAsia="Times New Roman" w:hAnsi="Times New Roman" w:cs="Times New Roman"/>
@@ -898,7 +1601,7 @@
         </w:rPr>
         <w:t xml:space="preserve">, integrada en las aplicaciones de </w:t>
       </w:r>
-      <w:hyperlink r:id="rId30" w:tooltip="Microsoft Office" w:history="1">
+      <w:hyperlink r:id="rId40" w:tooltip="Microsoft Office" w:history="1">
         <w:r>
           <w:rPr>
             <w:rFonts w:ascii="Times New Roman" w:eastAsia="Times New Roman" w:hAnsi="Times New Roman" w:cs="Times New Roman"/>
@@ -914,7 +1617,7 @@
         </w:rPr>
         <w:t>, tanto Windows como Mac, que permite programar macros para extender y automatizar funcionalidades en documentos, hojas de cálculo y bases de datos (</w:t>
       </w:r>
-      <w:hyperlink r:id="rId31" w:tooltip="Access" w:history="1">
+      <w:hyperlink r:id="rId41" w:tooltip="Access" w:history="1">
         <w:r>
           <w:rPr>
             <w:rFonts w:ascii="Times New Roman" w:eastAsia="Times New Roman" w:hAnsi="Times New Roman" w:cs="Times New Roman"/>
@@ -950,16 +1653,15 @@
         </w:rPr>
         <w:t>Si bien permite desarrollar grandes y complejas aplicaciones, también provee un entorno adecuado para realizar pequeños prototipos rápidos.</w:t>
       </w:r>
-    </w:p>
-    <w:p>
       <w:bookmarkStart w:id="0" w:name="_GoBack"/>
       <w:bookmarkEnd w:id="0"/>
     </w:p>
+    <w:p/>
     <w:sectPr>
-      <w:headerReference w:type="even" r:id="rId32"/>
-      <w:headerReference w:type="default" r:id="rId33"/>
-      <w:footerReference w:type="default" r:id="rId34"/>
-      <w:headerReference w:type="first" r:id="rId35"/>
+      <w:headerReference w:type="even" r:id="rId42"/>
+      <w:headerReference w:type="default" r:id="rId43"/>
+      <w:footerReference w:type="default" r:id="rId44"/>
+      <w:headerReference w:type="first" r:id="rId45"/>
       <w:pgSz w:w="11906" w:h="16838"/>
       <w:pgMar w:top="720" w:right="720" w:bottom="720" w:left="720" w:header="708" w:footer="708" w:gutter="0"/>
       <w:cols w:space="708"/>
@@ -1109,7 +1811,8 @@
           <o:lock v:ext="edit" aspectratio="t"/>
         </v:shapetype>
         <v:shape id="WordPictureWatermark131976251" o:spid="_x0000_s2054" type="#_x0000_t75" style="position:absolute;margin-left:0;margin-top:0;width:238.85pt;height:176.95pt;z-index:-251657216;mso-position-horizontal:center;mso-position-horizontal-relative:margin;mso-position-vertical:center;mso-position-vertical-relative:margin" o:allowincell="f">
-          <v:imagedata r:id="rId1" o:title="WhatsApp Image 2019-05-07 at 00.48.30" gain="19661f" blacklevel="22938f"/>
+          <v:imagedata r:id="rId1" o:title="WhatsApp Image 2019-05-07 at 00" gain="19661f" blacklevel="22938f"/>
+          <w10:wrap anchorx="margin" anchory="margin"/>
         </v:shape>
       </w:pict>
     </w:r>
@@ -1127,6 +1830,7 @@
         <w:docPartUnique/>
       </w:docPartObj>
     </w:sdtPr>
+    <w:sdtEndPr/>
     <w:sdtContent>
       <w:p>
         <w:pPr>
@@ -1158,7 +1862,8 @@
               <o:lock v:ext="edit" aspectratio="t"/>
             </v:shapetype>
             <v:shape id="WordPictureWatermark131976252" o:spid="_x0000_s2055" type="#_x0000_t75" style="position:absolute;margin-left:0;margin-top:0;width:238.85pt;height:176.95pt;z-index:-251656192;mso-position-horizontal:center;mso-position-horizontal-relative:margin;mso-position-vertical:center;mso-position-vertical-relative:margin" o:allowincell="f">
-              <v:imagedata r:id="rId1" o:title="WhatsApp Image 2019-05-07 at 00.48.30" gain="19661f" blacklevel="22938f"/>
+              <v:imagedata r:id="rId1" o:title="WhatsApp Image 2019-05-07 at 00" gain="19661f" blacklevel="22938f"/>
+              <w10:wrap anchorx="margin" anchory="margin"/>
             </v:shape>
           </w:pict>
         </w:r>
@@ -1200,7 +1905,8 @@
           <o:lock v:ext="edit" aspectratio="t"/>
         </v:shapetype>
         <v:shape id="WordPictureWatermark131976250" o:spid="_x0000_s2053" type="#_x0000_t75" style="position:absolute;margin-left:0;margin-top:0;width:238.85pt;height:176.95pt;z-index:-251658240;mso-position-horizontal:center;mso-position-horizontal-relative:margin;mso-position-vertical:center;mso-position-vertical-relative:margin" o:allowincell="f">
-          <v:imagedata r:id="rId1" o:title="WhatsApp Image 2019-05-07 at 00.48.30" gain="19661f" blacklevel="22938f"/>
+          <v:imagedata r:id="rId1" o:title="WhatsApp Image 2019-05-07 at 00" gain="19661f" blacklevel="22938f"/>
+          <w10:wrap anchorx="margin" anchory="margin"/>
         </v:shape>
       </w:pict>
     </w:r>
@@ -1211,6 +1917,118 @@
 <file path=word/numbering.xml><?xml version="1.0" encoding="utf-8"?>
 <w:numbering xmlns:wpc="http://schemas.microsoft.com/office/word/2010/wordprocessingCanvas" xmlns:cx="http://schemas.microsoft.com/office/drawing/2014/chartex" xmlns:mc="http://schemas.openxmlformats.org/markup-compatibility/2006" xmlns:o="urn:schemas-microsoft-com:office:office" xmlns:r="http://schemas.openxmlformats.org/officeDocument/2006/relationships" xmlns:m="http://schemas.openxmlformats.org/officeDocument/2006/math" xmlns:v="urn:schemas-microsoft-com:vml" xmlns:wp14="http://schemas.microsoft.com/office/word/2010/wordprocessingDrawing" xmlns:wp="http://schemas.openxmlformats.org/drawingml/2006/wordprocessingDrawing" xmlns:w10="urn:schemas-microsoft-com:office:word" xmlns:w="http://schemas.openxmlformats.org/wordprocessingml/2006/main" xmlns:w14="http://schemas.microsoft.com/office/word/2010/wordml" xmlns:w15="http://schemas.microsoft.com/office/word/2012/wordml" xmlns:w16se="http://schemas.microsoft.com/office/word/2015/wordml/symex" xmlns:wpg="http://schemas.microsoft.com/office/word/2010/wordprocessingGroup" xmlns:wpi="http://schemas.microsoft.com/office/word/2010/wordprocessingInk" xmlns:wne="http://schemas.microsoft.com/office/word/2006/wordml" xmlns:wps="http://schemas.microsoft.com/office/word/2010/wordprocessingShape" mc:Ignorable="w14 w15 w16se wp14">
   <w:abstractNum w:abstractNumId="0" w15:restartNumberingAfterBreak="0">
+    <w:nsid w:val="160D1B01"/>
+    <w:multiLevelType w:val="hybridMultilevel"/>
+    <w:tmpl w:val="6FFCAA9A"/>
+    <w:lvl w:ilvl="0" w:tplc="68D05828">
+      <w:numFmt w:val="bullet"/>
+      <w:lvlText w:val=""/>
+      <w:lvlJc w:val="left"/>
+      <w:pPr>
+        <w:ind w:left="720" w:hanging="360"/>
+      </w:pPr>
+      <w:rPr>
+        <w:rFonts w:ascii="Symbol" w:eastAsiaTheme="minorHAnsi" w:hAnsi="Symbol" w:cstheme="minorBidi" w:hint="default"/>
+      </w:rPr>
+    </w:lvl>
+    <w:lvl w:ilvl="1" w:tplc="0C0A0003" w:tentative="1">
+      <w:start w:val="1"/>
+      <w:numFmt w:val="bullet"/>
+      <w:lvlText w:val="o"/>
+      <w:lvlJc w:val="left"/>
+      <w:pPr>
+        <w:ind w:left="1440" w:hanging="360"/>
+      </w:pPr>
+      <w:rPr>
+        <w:rFonts w:ascii="Courier New" w:hAnsi="Courier New" w:cs="Courier New" w:hint="default"/>
+      </w:rPr>
+    </w:lvl>
+    <w:lvl w:ilvl="2" w:tplc="0C0A0005" w:tentative="1">
+      <w:start w:val="1"/>
+      <w:numFmt w:val="bullet"/>
+      <w:lvlText w:val=""/>
+      <w:lvlJc w:val="left"/>
+      <w:pPr>
+        <w:ind w:left="2160" w:hanging="360"/>
+      </w:pPr>
+      <w:rPr>
+        <w:rFonts w:ascii="Wingdings" w:hAnsi="Wingdings" w:hint="default"/>
+      </w:rPr>
+    </w:lvl>
+    <w:lvl w:ilvl="3" w:tplc="0C0A0001" w:tentative="1">
+      <w:start w:val="1"/>
+      <w:numFmt w:val="bullet"/>
+      <w:lvlText w:val=""/>
+      <w:lvlJc w:val="left"/>
+      <w:pPr>
+        <w:ind w:left="2880" w:hanging="360"/>
+      </w:pPr>
+      <w:rPr>
+        <w:rFonts w:ascii="Symbol" w:hAnsi="Symbol" w:hint="default"/>
+      </w:rPr>
+    </w:lvl>
+    <w:lvl w:ilvl="4" w:tplc="0C0A0003" w:tentative="1">
+      <w:start w:val="1"/>
+      <w:numFmt w:val="bullet"/>
+      <w:lvlText w:val="o"/>
+      <w:lvlJc w:val="left"/>
+      <w:pPr>
+        <w:ind w:left="3600" w:hanging="360"/>
+      </w:pPr>
+      <w:rPr>
+        <w:rFonts w:ascii="Courier New" w:hAnsi="Courier New" w:cs="Courier New" w:hint="default"/>
+      </w:rPr>
+    </w:lvl>
+    <w:lvl w:ilvl="5" w:tplc="0C0A0005" w:tentative="1">
+      <w:start w:val="1"/>
+      <w:numFmt w:val="bullet"/>
+      <w:lvlText w:val=""/>
+      <w:lvlJc w:val="left"/>
+      <w:pPr>
+        <w:ind w:left="4320" w:hanging="360"/>
+      </w:pPr>
+      <w:rPr>
+        <w:rFonts w:ascii="Wingdings" w:hAnsi="Wingdings" w:hint="default"/>
+      </w:rPr>
+    </w:lvl>
+    <w:lvl w:ilvl="6" w:tplc="0C0A0001" w:tentative="1">
+      <w:start w:val="1"/>
+      <w:numFmt w:val="bullet"/>
+      <w:lvlText w:val=""/>
+      <w:lvlJc w:val="left"/>
+      <w:pPr>
+        <w:ind w:left="5040" w:hanging="360"/>
+      </w:pPr>
+      <w:rPr>
+        <w:rFonts w:ascii="Symbol" w:hAnsi="Symbol" w:hint="default"/>
+      </w:rPr>
+    </w:lvl>
+    <w:lvl w:ilvl="7" w:tplc="0C0A0003" w:tentative="1">
+      <w:start w:val="1"/>
+      <w:numFmt w:val="bullet"/>
+      <w:lvlText w:val="o"/>
+      <w:lvlJc w:val="left"/>
+      <w:pPr>
+        <w:ind w:left="5760" w:hanging="360"/>
+      </w:pPr>
+      <w:rPr>
+        <w:rFonts w:ascii="Courier New" w:hAnsi="Courier New" w:cs="Courier New" w:hint="default"/>
+      </w:rPr>
+    </w:lvl>
+    <w:lvl w:ilvl="8" w:tplc="0C0A0005" w:tentative="1">
+      <w:start w:val="1"/>
+      <w:numFmt w:val="bullet"/>
+      <w:lvlText w:val=""/>
+      <w:lvlJc w:val="left"/>
+      <w:pPr>
+        <w:ind w:left="6480" w:hanging="360"/>
+      </w:pPr>
+      <w:rPr>
+        <w:rFonts w:ascii="Wingdings" w:hAnsi="Wingdings" w:hint="default"/>
+      </w:rPr>
+    </w:lvl>
+  </w:abstractNum>
+  <w:abstractNum w:abstractNumId="1" w15:restartNumberingAfterBreak="0">
     <w:nsid w:val="4B9564CB"/>
     <w:multiLevelType w:val="multilevel"/>
     <w:tmpl w:val="B5701F1E"/>
@@ -1359,7 +2177,7 @@
       </w:rPr>
     </w:lvl>
   </w:abstractNum>
-  <w:abstractNum w:abstractNumId="1" w15:restartNumberingAfterBreak="0">
+  <w:abstractNum w:abstractNumId="2" w15:restartNumberingAfterBreak="0">
     <w:nsid w:val="7063485D"/>
     <w:multiLevelType w:val="multilevel"/>
     <w:tmpl w:val="B5701F1E"/>
@@ -1508,10 +2326,129 @@
       </w:rPr>
     </w:lvl>
   </w:abstractNum>
+  <w:abstractNum w:abstractNumId="3" w15:restartNumberingAfterBreak="0">
+    <w:nsid w:val="70B77569"/>
+    <w:multiLevelType w:val="hybridMultilevel"/>
+    <w:tmpl w:val="29F02FFC"/>
+    <w:lvl w:ilvl="0" w:tplc="0C0A0001">
+      <w:start w:val="1"/>
+      <w:numFmt w:val="bullet"/>
+      <w:lvlText w:val=""/>
+      <w:lvlJc w:val="left"/>
+      <w:pPr>
+        <w:ind w:left="720" w:hanging="360"/>
+      </w:pPr>
+      <w:rPr>
+        <w:rFonts w:ascii="Symbol" w:hAnsi="Symbol" w:hint="default"/>
+      </w:rPr>
+    </w:lvl>
+    <w:lvl w:ilvl="1" w:tplc="0C0A0003" w:tentative="1">
+      <w:start w:val="1"/>
+      <w:numFmt w:val="bullet"/>
+      <w:lvlText w:val="o"/>
+      <w:lvlJc w:val="left"/>
+      <w:pPr>
+        <w:ind w:left="1440" w:hanging="360"/>
+      </w:pPr>
+      <w:rPr>
+        <w:rFonts w:ascii="Courier New" w:hAnsi="Courier New" w:cs="Courier New" w:hint="default"/>
+      </w:rPr>
+    </w:lvl>
+    <w:lvl w:ilvl="2" w:tplc="0C0A0005" w:tentative="1">
+      <w:start w:val="1"/>
+      <w:numFmt w:val="bullet"/>
+      <w:lvlText w:val=""/>
+      <w:lvlJc w:val="left"/>
+      <w:pPr>
+        <w:ind w:left="2160" w:hanging="360"/>
+      </w:pPr>
+      <w:rPr>
+        <w:rFonts w:ascii="Wingdings" w:hAnsi="Wingdings" w:hint="default"/>
+      </w:rPr>
+    </w:lvl>
+    <w:lvl w:ilvl="3" w:tplc="0C0A0001" w:tentative="1">
+      <w:start w:val="1"/>
+      <w:numFmt w:val="bullet"/>
+      <w:lvlText w:val=""/>
+      <w:lvlJc w:val="left"/>
+      <w:pPr>
+        <w:ind w:left="2880" w:hanging="360"/>
+      </w:pPr>
+      <w:rPr>
+        <w:rFonts w:ascii="Symbol" w:hAnsi="Symbol" w:hint="default"/>
+      </w:rPr>
+    </w:lvl>
+    <w:lvl w:ilvl="4" w:tplc="0C0A0003" w:tentative="1">
+      <w:start w:val="1"/>
+      <w:numFmt w:val="bullet"/>
+      <w:lvlText w:val="o"/>
+      <w:lvlJc w:val="left"/>
+      <w:pPr>
+        <w:ind w:left="3600" w:hanging="360"/>
+      </w:pPr>
+      <w:rPr>
+        <w:rFonts w:ascii="Courier New" w:hAnsi="Courier New" w:cs="Courier New" w:hint="default"/>
+      </w:rPr>
+    </w:lvl>
+    <w:lvl w:ilvl="5" w:tplc="0C0A0005" w:tentative="1">
+      <w:start w:val="1"/>
+      <w:numFmt w:val="bullet"/>
+      <w:lvlText w:val=""/>
+      <w:lvlJc w:val="left"/>
+      <w:pPr>
+        <w:ind w:left="4320" w:hanging="360"/>
+      </w:pPr>
+      <w:rPr>
+        <w:rFonts w:ascii="Wingdings" w:hAnsi="Wingdings" w:hint="default"/>
+      </w:rPr>
+    </w:lvl>
+    <w:lvl w:ilvl="6" w:tplc="0C0A0001" w:tentative="1">
+      <w:start w:val="1"/>
+      <w:numFmt w:val="bullet"/>
+      <w:lvlText w:val=""/>
+      <w:lvlJc w:val="left"/>
+      <w:pPr>
+        <w:ind w:left="5040" w:hanging="360"/>
+      </w:pPr>
+      <w:rPr>
+        <w:rFonts w:ascii="Symbol" w:hAnsi="Symbol" w:hint="default"/>
+      </w:rPr>
+    </w:lvl>
+    <w:lvl w:ilvl="7" w:tplc="0C0A0003" w:tentative="1">
+      <w:start w:val="1"/>
+      <w:numFmt w:val="bullet"/>
+      <w:lvlText w:val="o"/>
+      <w:lvlJc w:val="left"/>
+      <w:pPr>
+        <w:ind w:left="5760" w:hanging="360"/>
+      </w:pPr>
+      <w:rPr>
+        <w:rFonts w:ascii="Courier New" w:hAnsi="Courier New" w:cs="Courier New" w:hint="default"/>
+      </w:rPr>
+    </w:lvl>
+    <w:lvl w:ilvl="8" w:tplc="0C0A0005" w:tentative="1">
+      <w:start w:val="1"/>
+      <w:numFmt w:val="bullet"/>
+      <w:lvlText w:val=""/>
+      <w:lvlJc w:val="left"/>
+      <w:pPr>
+        <w:ind w:left="6480" w:hanging="360"/>
+      </w:pPr>
+      <w:rPr>
+        <w:rFonts w:ascii="Wingdings" w:hAnsi="Wingdings" w:hint="default"/>
+      </w:rPr>
+    </w:lvl>
+  </w:abstractNum>
   <w:num w:numId="1">
+    <w:abstractNumId w:val="2"/>
+  </w:num>
+  <w:num w:numId="2">
     <w:abstractNumId w:val="1"/>
   </w:num>
-  <w:num w:numId="2">
+  <w:num w:numId="3">
+    <w:abstractNumId w:val="3"/>
+  </w:num>
+  <w:num w:numId="4">
     <w:abstractNumId w:val="0"/>
   </w:num>
 </w:numbering>
@@ -2021,6 +2958,17 @@
     <w:uiPriority w:val="99"/>
     <w:rsid w:val="002916F6"/>
   </w:style>
+  <w:style w:type="character" w:styleId="Textoennegrita">
+    <w:name w:val="Strong"/>
+    <w:basedOn w:val="Fuentedeprrafopredeter"/>
+    <w:uiPriority w:val="22"/>
+    <w:qFormat/>
+    <w:rsid w:val="00F228C4"/>
+    <w:rPr>
+      <w:b/>
+      <w:bCs/>
+    </w:rPr>
+  </w:style>
 </w:styles>
 </file>
 

</xml_diff>

<commit_message>
Modificacion en el integrador, 85%
</commit_message>
<xml_diff>
--- a/Actividades/Prog01001/Prog01001.docx
+++ b/Actividades/Prog01001/Prog01001.docx
@@ -236,6 +236,8 @@
       <w:r>
         <w:t xml:space="preserve"> o marco común de librerías, independiente de la versión del sistema operativo .NET Framework, a través de Visual Basic .NET fue el sucesor de Visual Basic 6. </w:t>
       </w:r>
+      <w:bookmarkStart w:id="0" w:name="_GoBack"/>
+      <w:bookmarkEnd w:id="0"/>
     </w:p>
     <w:p>
       <w:r>
@@ -805,10 +807,7 @@
         <w:t>Si bien permite desarrollar grandes y complejas aplicaciones, también provee un entorno adecuado para realizar pequeños prototipos rápidos.</w:t>
       </w:r>
     </w:p>
-    <w:p>
-      <w:bookmarkStart w:id="0" w:name="_GoBack"/>
-      <w:bookmarkEnd w:id="0"/>
-    </w:p>
+    <w:p/>
     <w:sectPr>
       <w:headerReference w:type="even" r:id="rId8"/>
       <w:headerReference w:type="default" r:id="rId9"/>
@@ -890,91 +889,17 @@
     <w:pPr>
       <w:pStyle w:val="Encabezado"/>
     </w:pPr>
-    <w:r>
-      <w:rPr>
-        <w:noProof/>
-        <w:lang w:eastAsia="es-ES"/>
-      </w:rPr>
-      <w:pict>
-        <v:shapetype id="_x0000_t75" coordsize="21600,21600" o:spt="75" o:preferrelative="t" path="m@4@5l@4@11@9@11@9@5xe" filled="f" stroked="f">
-          <v:stroke joinstyle="miter"/>
-          <v:formulas>
-            <v:f eqn="if lineDrawn pixelLineWidth 0"/>
-            <v:f eqn="sum @0 1 0"/>
-            <v:f eqn="sum 0 0 @1"/>
-            <v:f eqn="prod @2 1 2"/>
-            <v:f eqn="prod @3 21600 pixelWidth"/>
-            <v:f eqn="prod @3 21600 pixelHeight"/>
-            <v:f eqn="sum @0 0 1"/>
-            <v:f eqn="prod @6 1 2"/>
-            <v:f eqn="prod @7 21600 pixelWidth"/>
-            <v:f eqn="sum @8 21600 0"/>
-            <v:f eqn="prod @7 21600 pixelHeight"/>
-            <v:f eqn="sum @10 21600 0"/>
-          </v:formulas>
-          <v:path o:extrusionok="f" gradientshapeok="t" o:connecttype="rect"/>
-          <o:lock v:ext="edit" aspectratio="t"/>
-        </v:shapetype>
-        <v:shape id="WordPictureWatermark131976251" o:spid="_x0000_s2054" type="#_x0000_t75" style="position:absolute;margin-left:0;margin-top:0;width:238.85pt;height:176.95pt;z-index:-251657216;mso-position-horizontal:center;mso-position-horizontal-relative:margin;mso-position-vertical:center;mso-position-vertical-relative:margin" o:allowincell="f">
-          <v:imagedata r:id="rId1" o:title="WhatsApp Image 2019-05-07 at 00" gain="19661f" blacklevel="22938f"/>
-          <w10:wrap anchorx="margin" anchory="margin"/>
-        </v:shape>
-      </w:pict>
-    </w:r>
   </w:p>
 </w:hdr>
 </file>
 
 <file path=word/header2.xml><?xml version="1.0" encoding="utf-8"?>
 <w:hdr xmlns:wpc="http://schemas.microsoft.com/office/word/2010/wordprocessingCanvas" xmlns:cx="http://schemas.microsoft.com/office/drawing/2014/chartex" xmlns:cx1="http://schemas.microsoft.com/office/drawing/2015/9/8/chartex" xmlns:cx2="http://schemas.microsoft.com/office/drawing/2015/10/21/chartex" xmlns:cx3="http://schemas.microsoft.com/office/drawing/2016/5/9/chartex" xmlns:cx4="http://schemas.microsoft.com/office/drawing/2016/5/10/chartex" xmlns:cx5="http://schemas.microsoft.com/office/drawing/2016/5/11/chartex" xmlns:cx6="http://schemas.microsoft.com/office/drawing/2016/5/12/chartex" xmlns:cx7="http://schemas.microsoft.com/office/drawing/2016/5/13/chartex" xmlns:cx8="http://schemas.microsoft.com/office/drawing/2016/5/14/chartex" xmlns:mc="http://schemas.openxmlformats.org/markup-compatibility/2006" xmlns:aink="http://schemas.microsoft.com/office/drawing/2016/ink" xmlns:am3d="http://schemas.microsoft.com/office/drawing/2017/model3d" xmlns:o="urn:schemas-microsoft-com:office:office" xmlns:r="http://schemas.openxmlformats.org/officeDocument/2006/relationships" xmlns:m="http://schemas.openxmlformats.org/officeDocument/2006/math" xmlns:v="urn:schemas-microsoft-com:vml" xmlns:wp14="http://schemas.microsoft.com/office/word/2010/wordprocessingDrawing" xmlns:wp="http://schemas.openxmlformats.org/drawingml/2006/wordprocessingDrawing" xmlns:w10="urn:schemas-microsoft-com:office:word" xmlns:w="http://schemas.openxmlformats.org/wordprocessingml/2006/main" xmlns:w14="http://schemas.microsoft.com/office/word/2010/wordml" xmlns:w15="http://schemas.microsoft.com/office/word/2012/wordml" xmlns:w16cid="http://schemas.microsoft.com/office/word/2016/wordml/cid" xmlns:w16se="http://schemas.microsoft.com/office/word/2015/wordml/symex" xmlns:wpg="http://schemas.microsoft.com/office/word/2010/wordprocessingGroup" xmlns:wpi="http://schemas.microsoft.com/office/word/2010/wordprocessingInk" xmlns:wne="http://schemas.microsoft.com/office/word/2006/wordml" xmlns:wps="http://schemas.microsoft.com/office/word/2010/wordprocessingShape" mc:Ignorable="w14 w15 w16se w16cid wp14">
-  <w:sdt>
-    <w:sdtPr>
-      <w:id w:val="-1592621974"/>
-      <w:docPartObj>
-        <w:docPartGallery w:val="Watermarks"/>
-        <w:docPartUnique/>
-      </w:docPartObj>
-    </w:sdtPr>
-    <w:sdtEndPr/>
-    <w:sdtContent>
-      <w:p>
-        <w:pPr>
-          <w:pStyle w:val="Encabezado"/>
-        </w:pPr>
-        <w:r>
-          <w:rPr>
-            <w:noProof/>
-            <w:lang w:eastAsia="es-ES"/>
-          </w:rPr>
-          <w:pict>
-            <v:shapetype id="_x0000_t75" coordsize="21600,21600" o:spt="75" o:preferrelative="t" path="m@4@5l@4@11@9@11@9@5xe" filled="f" stroked="f">
-              <v:stroke joinstyle="miter"/>
-              <v:formulas>
-                <v:f eqn="if lineDrawn pixelLineWidth 0"/>
-                <v:f eqn="sum @0 1 0"/>
-                <v:f eqn="sum 0 0 @1"/>
-                <v:f eqn="prod @2 1 2"/>
-                <v:f eqn="prod @3 21600 pixelWidth"/>
-                <v:f eqn="prod @3 21600 pixelHeight"/>
-                <v:f eqn="sum @0 0 1"/>
-                <v:f eqn="prod @6 1 2"/>
-                <v:f eqn="prod @7 21600 pixelWidth"/>
-                <v:f eqn="sum @8 21600 0"/>
-                <v:f eqn="prod @7 21600 pixelHeight"/>
-                <v:f eqn="sum @10 21600 0"/>
-              </v:formulas>
-              <v:path o:extrusionok="f" gradientshapeok="t" o:connecttype="rect"/>
-              <o:lock v:ext="edit" aspectratio="t"/>
-            </v:shapetype>
-            <v:shape id="WordPictureWatermark131976252" o:spid="_x0000_s2055" type="#_x0000_t75" style="position:absolute;margin-left:0;margin-top:0;width:238.85pt;height:176.95pt;z-index:-251656192;mso-position-horizontal:center;mso-position-horizontal-relative:margin;mso-position-vertical:center;mso-position-vertical-relative:margin" o:allowincell="f">
-              <v:imagedata r:id="rId1" o:title="WhatsApp Image 2019-05-07 at 00" gain="19661f" blacklevel="22938f"/>
-              <w10:wrap anchorx="margin" anchory="margin"/>
-            </v:shape>
-          </w:pict>
-        </w:r>
-      </w:p>
-    </w:sdtContent>
-  </w:sdt>
+  <w:p>
+    <w:pPr>
+      <w:pStyle w:val="Encabezado"/>
+    </w:pPr>
+  </w:p>
 </w:hdr>
 </file>
 
@@ -984,37 +909,6 @@
     <w:pPr>
       <w:pStyle w:val="Encabezado"/>
     </w:pPr>
-    <w:r>
-      <w:rPr>
-        <w:noProof/>
-        <w:lang w:eastAsia="es-ES"/>
-      </w:rPr>
-      <w:pict>
-        <v:shapetype id="_x0000_t75" coordsize="21600,21600" o:spt="75" o:preferrelative="t" path="m@4@5l@4@11@9@11@9@5xe" filled="f" stroked="f">
-          <v:stroke joinstyle="miter"/>
-          <v:formulas>
-            <v:f eqn="if lineDrawn pixelLineWidth 0"/>
-            <v:f eqn="sum @0 1 0"/>
-            <v:f eqn="sum 0 0 @1"/>
-            <v:f eqn="prod @2 1 2"/>
-            <v:f eqn="prod @3 21600 pixelWidth"/>
-            <v:f eqn="prod @3 21600 pixelHeight"/>
-            <v:f eqn="sum @0 0 1"/>
-            <v:f eqn="prod @6 1 2"/>
-            <v:f eqn="prod @7 21600 pixelWidth"/>
-            <v:f eqn="sum @8 21600 0"/>
-            <v:f eqn="prod @7 21600 pixelHeight"/>
-            <v:f eqn="sum @10 21600 0"/>
-          </v:formulas>
-          <v:path o:extrusionok="f" gradientshapeok="t" o:connecttype="rect"/>
-          <o:lock v:ext="edit" aspectratio="t"/>
-        </v:shapetype>
-        <v:shape id="WordPictureWatermark131976250" o:spid="_x0000_s2053" type="#_x0000_t75" style="position:absolute;margin-left:0;margin-top:0;width:238.85pt;height:176.95pt;z-index:-251658240;mso-position-horizontal:center;mso-position-horizontal-relative:margin;mso-position-vertical:center;mso-position-vertical-relative:margin" o:allowincell="f">
-          <v:imagedata r:id="rId1" o:title="WhatsApp Image 2019-05-07 at 00" gain="19661f" blacklevel="22938f"/>
-          <w10:wrap anchorx="margin" anchory="margin"/>
-        </v:shape>
-      </w:pict>
-    </w:r>
   </w:p>
 </w:hdr>
 </file>

</xml_diff>